<commit_message>
added contributor to doc file
</commit_message>
<xml_diff>
--- a/detecting breast cancer.docx
+++ b/detecting breast cancer.docx
@@ -135,6 +135,133 @@
           <w:szCs w:val="24"/>
         </w:rPr>
         <w:t>In our cause of study, Transfer Learning is applied in the detection of breast cancer using various pre-trained models. Transfer Learning is the process of using pre-trained models that were used to solve one problem and using that knowledge to solve other particular problems. Transfer Learning is an approach where we use one model trained on a machine learning task and reuse it as a starting point for a different job. Transfer Learning is easy, faster, and more accurate compared to other traditional models, it gives us the ability to share learned features across different learning tasks. Our study objectives are: Detecting Malignant tumors at an early stage based on Ultrasound images can increase the chances of better treatment. Predicting the tumorous cells using transfer learning models.</w:t>
+      </w:r>
+    </w:p>
+    <w:p>
+      <w:pPr>
+        <w:shd w:val="clear" w:color="auto" w:fill="FFFFFF"/>
+        <w:spacing w:after="0" w:line="240" w:lineRule="auto"/>
+        <w:rPr>
+          <w:rFonts w:ascii="Segoe UI" w:eastAsia="Times New Roman" w:hAnsi="Segoe UI" w:cs="Segoe UI"/>
+          <w:color w:val="24292F"/>
+          <w:sz w:val="24"/>
+          <w:szCs w:val="24"/>
+        </w:rPr>
+      </w:pPr>
+    </w:p>
+    <w:p>
+      <w:pPr>
+        <w:shd w:val="clear" w:color="auto" w:fill="FFFFFF"/>
+        <w:spacing w:after="0" w:line="240" w:lineRule="auto"/>
+        <w:rPr>
+          <w:rFonts w:ascii="Segoe UI" w:eastAsia="Times New Roman" w:hAnsi="Segoe UI" w:cs="Segoe UI"/>
+          <w:color w:val="24292F"/>
+          <w:sz w:val="24"/>
+          <w:szCs w:val="24"/>
+        </w:rPr>
+      </w:pPr>
+    </w:p>
+    <w:p>
+      <w:pPr>
+        <w:shd w:val="clear" w:color="auto" w:fill="FFFFFF"/>
+        <w:spacing w:after="0" w:line="240" w:lineRule="auto"/>
+        <w:rPr>
+          <w:rFonts w:ascii="Segoe UI" w:eastAsia="Times New Roman" w:hAnsi="Segoe UI" w:cs="Segoe UI"/>
+          <w:b/>
+          <w:bCs/>
+          <w:color w:val="24292F"/>
+          <w:sz w:val="24"/>
+          <w:szCs w:val="24"/>
+        </w:rPr>
+      </w:pPr>
+      <w:r>
+        <w:rPr>
+          <w:rFonts w:ascii="Segoe UI" w:eastAsia="Times New Roman" w:hAnsi="Segoe UI" w:cs="Segoe UI"/>
+          <w:b/>
+          <w:bCs/>
+          <w:color w:val="24292F"/>
+          <w:sz w:val="24"/>
+          <w:szCs w:val="24"/>
+        </w:rPr>
+        <w:t xml:space="preserve">Contributors: </w:t>
+      </w:r>
+    </w:p>
+    <w:p>
+      <w:pPr>
+        <w:pStyle w:val="ListParagraph"/>
+        <w:numPr>
+          <w:ilvl w:val="0"/>
+          <w:numId w:val="1"/>
+        </w:numPr>
+        <w:shd w:val="clear" w:color="auto" w:fill="FFFFFF"/>
+        <w:spacing w:after="0" w:line="240" w:lineRule="auto"/>
+        <w:rPr>
+          <w:rFonts w:ascii="Segoe UI" w:eastAsia="Times New Roman" w:hAnsi="Segoe UI" w:cs="Segoe UI"/>
+          <w:color w:val="24292F"/>
+          <w:sz w:val="24"/>
+          <w:szCs w:val="24"/>
+        </w:rPr>
+      </w:pPr>
+      <w:r>
+        <w:rPr>
+          <w:rFonts w:ascii="Segoe UI" w:eastAsia="Times New Roman" w:hAnsi="Segoe UI" w:cs="Segoe UI"/>
+          <w:color w:val="24292F"/>
+          <w:sz w:val="24"/>
+          <w:szCs w:val="24"/>
+        </w:rPr>
+        <w:t>Prabhat Dhungana</w:t>
+      </w:r>
+    </w:p>
+    <w:p>
+      <w:pPr>
+        <w:pStyle w:val="ListParagraph"/>
+        <w:numPr>
+          <w:ilvl w:val="0"/>
+          <w:numId w:val="1"/>
+        </w:numPr>
+        <w:shd w:val="clear" w:color="auto" w:fill="FFFFFF"/>
+        <w:spacing w:after="0" w:line="240" w:lineRule="auto"/>
+        <w:rPr>
+          <w:rFonts w:ascii="Segoe UI" w:eastAsia="Times New Roman" w:hAnsi="Segoe UI" w:cs="Segoe UI"/>
+          <w:color w:val="24292F"/>
+          <w:sz w:val="24"/>
+          <w:szCs w:val="24"/>
+        </w:rPr>
+      </w:pPr>
+      <w:r>
+        <w:rPr>
+          <w:rFonts w:ascii="Segoe UI" w:eastAsia="Times New Roman" w:hAnsi="Segoe UI" w:cs="Segoe UI"/>
+          <w:color w:val="24292F"/>
+          <w:sz w:val="24"/>
+          <w:szCs w:val="24"/>
+        </w:rPr>
+        <w:t>Ezekiel Nwokolo</w:t>
+      </w:r>
+    </w:p>
+    <w:p>
+      <w:pPr>
+        <w:pStyle w:val="ListParagraph"/>
+        <w:numPr>
+          <w:ilvl w:val="0"/>
+          <w:numId w:val="1"/>
+        </w:numPr>
+        <w:shd w:val="clear" w:color="auto" w:fill="FFFFFF"/>
+        <w:spacing w:after="0" w:line="240" w:lineRule="auto"/>
+        <w:rPr>
+          <w:rFonts w:ascii="Segoe UI" w:eastAsia="Times New Roman" w:hAnsi="Segoe UI" w:cs="Segoe UI"/>
+          <w:color w:val="24292F"/>
+          <w:sz w:val="24"/>
+          <w:szCs w:val="24"/>
+        </w:rPr>
+      </w:pPr>
+      <w:r>
+        <w:rPr>
+          <w:rFonts w:ascii="Segoe UI" w:eastAsia="Times New Roman" w:hAnsi="Segoe UI" w:cs="Segoe UI"/>
+          <w:color w:val="24292F"/>
+          <w:sz w:val="24"/>
+          <w:szCs w:val="24"/>
+        </w:rPr>
+        <w:t>Rohan Maharjan</w:t>
       </w:r>
     </w:p>
     <w:p/>
@@ -146,6 +273,103 @@
     </w:sectPr>
   </w:body>
 </w:document>
+</file>
+
+<file path=word/numbering.xml><?xml version="1.0" encoding="utf-8"?>
+<w:numbering xmlns:wpc="http://schemas.microsoft.com/office/word/2010/wordprocessingCanvas" xmlns:cx="http://schemas.microsoft.com/office/drawing/2014/chartex" xmlns:cx1="http://schemas.microsoft.com/office/drawing/2015/9/8/chartex" xmlns:cx2="http://schemas.microsoft.com/office/drawing/2015/10/21/chartex" xmlns:cx3="http://schemas.microsoft.com/office/drawing/2016/5/9/chartex" xmlns:cx4="http://schemas.microsoft.com/office/drawing/2016/5/10/chartex" xmlns:cx5="http://schemas.microsoft.com/office/drawing/2016/5/11/chartex" xmlns:cx6="http://schemas.microsoft.com/office/drawing/2016/5/12/chartex" xmlns:cx7="http://schemas.microsoft.com/office/drawing/2016/5/13/chartex" xmlns:cx8="http://schemas.microsoft.com/office/drawing/2016/5/14/chartex" xmlns:mc="http://schemas.openxmlformats.org/markup-compatibility/2006" xmlns:aink="http://schemas.microsoft.com/office/drawing/2016/ink" xmlns:am3d="http://schemas.microsoft.com/office/drawing/2017/model3d" xmlns:o="urn:schemas-microsoft-com:office:office" xmlns:oel="http://schemas.microsoft.com/office/2019/extlst" xmlns:r="http://schemas.openxmlformats.org/officeDocument/2006/relationships" xmlns:m="http://schemas.openxmlformats.org/officeDocument/2006/math" xmlns:v="urn:schemas-microsoft-com:vml" xmlns:wp14="http://schemas.microsoft.com/office/word/2010/wordprocessingDrawing" xmlns:wp="http://schemas.openxmlformats.org/drawingml/2006/wordprocessingDrawing" xmlns:w10="urn:schemas-microsoft-com:office:word" xmlns:w="http://schemas.openxmlformats.org/wordprocessingml/2006/main" xmlns:w14="http://schemas.microsoft.com/office/word/2010/wordml" xmlns:w15="http://schemas.microsoft.com/office/word/2012/wordml" xmlns:w16cex="http://schemas.microsoft.com/office/word/2018/wordml/cex" xmlns:w16cid="http://schemas.microsoft.com/office/word/2016/wordml/cid" xmlns:w16="http://schemas.microsoft.com/office/word/2018/wordml" xmlns:w16sdtdh="http://schemas.microsoft.com/office/word/2020/wordml/sdtdatahash" xmlns:w16se="http://schemas.microsoft.com/office/word/2015/wordml/symex" xmlns:wpg="http://schemas.microsoft.com/office/word/2010/wordprocessingGroup" xmlns:wpi="http://schemas.microsoft.com/office/word/2010/wordprocessingInk" xmlns:wne="http://schemas.microsoft.com/office/word/2006/wordml" xmlns:wps="http://schemas.microsoft.com/office/word/2010/wordprocessingShape" mc:Ignorable="w14 w15 w16se w16cid w16 w16cex w16sdtdh wp14">
+  <w:abstractNum w:abstractNumId="0" w15:restartNumberingAfterBreak="0">
+    <w:nsid w:val="009C0F98"/>
+    <w:multiLevelType w:val="hybridMultilevel"/>
+    <w:tmpl w:val="0C98A302"/>
+    <w:lvl w:ilvl="0" w:tplc="0409000F">
+      <w:start w:val="1"/>
+      <w:numFmt w:val="decimal"/>
+      <w:lvlText w:val="%1."/>
+      <w:lvlJc w:val="left"/>
+      <w:pPr>
+        <w:ind w:left="720" w:hanging="360"/>
+      </w:pPr>
+      <w:rPr>
+        <w:rFonts w:hint="default"/>
+      </w:rPr>
+    </w:lvl>
+    <w:lvl w:ilvl="1" w:tplc="04090019" w:tentative="1">
+      <w:start w:val="1"/>
+      <w:numFmt w:val="lowerLetter"/>
+      <w:lvlText w:val="%2."/>
+      <w:lvlJc w:val="left"/>
+      <w:pPr>
+        <w:ind w:left="1440" w:hanging="360"/>
+      </w:pPr>
+    </w:lvl>
+    <w:lvl w:ilvl="2" w:tplc="0409001B" w:tentative="1">
+      <w:start w:val="1"/>
+      <w:numFmt w:val="lowerRoman"/>
+      <w:lvlText w:val="%3."/>
+      <w:lvlJc w:val="right"/>
+      <w:pPr>
+        <w:ind w:left="2160" w:hanging="180"/>
+      </w:pPr>
+    </w:lvl>
+    <w:lvl w:ilvl="3" w:tplc="0409000F" w:tentative="1">
+      <w:start w:val="1"/>
+      <w:numFmt w:val="decimal"/>
+      <w:lvlText w:val="%4."/>
+      <w:lvlJc w:val="left"/>
+      <w:pPr>
+        <w:ind w:left="2880" w:hanging="360"/>
+      </w:pPr>
+    </w:lvl>
+    <w:lvl w:ilvl="4" w:tplc="04090019" w:tentative="1">
+      <w:start w:val="1"/>
+      <w:numFmt w:val="lowerLetter"/>
+      <w:lvlText w:val="%5."/>
+      <w:lvlJc w:val="left"/>
+      <w:pPr>
+        <w:ind w:left="3600" w:hanging="360"/>
+      </w:pPr>
+    </w:lvl>
+    <w:lvl w:ilvl="5" w:tplc="0409001B" w:tentative="1">
+      <w:start w:val="1"/>
+      <w:numFmt w:val="lowerRoman"/>
+      <w:lvlText w:val="%6."/>
+      <w:lvlJc w:val="right"/>
+      <w:pPr>
+        <w:ind w:left="4320" w:hanging="180"/>
+      </w:pPr>
+    </w:lvl>
+    <w:lvl w:ilvl="6" w:tplc="0409000F" w:tentative="1">
+      <w:start w:val="1"/>
+      <w:numFmt w:val="decimal"/>
+      <w:lvlText w:val="%7."/>
+      <w:lvlJc w:val="left"/>
+      <w:pPr>
+        <w:ind w:left="5040" w:hanging="360"/>
+      </w:pPr>
+    </w:lvl>
+    <w:lvl w:ilvl="7" w:tplc="04090019" w:tentative="1">
+      <w:start w:val="1"/>
+      <w:numFmt w:val="lowerLetter"/>
+      <w:lvlText w:val="%8."/>
+      <w:lvlJc w:val="left"/>
+      <w:pPr>
+        <w:ind w:left="5760" w:hanging="360"/>
+      </w:pPr>
+    </w:lvl>
+    <w:lvl w:ilvl="8" w:tplc="0409001B" w:tentative="1">
+      <w:start w:val="1"/>
+      <w:numFmt w:val="lowerRoman"/>
+      <w:lvlText w:val="%9."/>
+      <w:lvlJc w:val="right"/>
+      <w:pPr>
+        <w:ind w:left="6480" w:hanging="180"/>
+      </w:pPr>
+    </w:lvl>
+  </w:abstractNum>
+  <w:num w:numId="1" w16cid:durableId="1465083346">
+    <w:abstractNumId w:val="0"/>
+  </w:num>
+</w:numbering>
 </file>
 
 <file path=word/styles.xml><?xml version="1.0" encoding="utf-8"?>
@@ -625,6 +849,17 @@
       <w:szCs w:val="24"/>
     </w:rPr>
   </w:style>
+  <w:style w:type="paragraph" w:styleId="ListParagraph">
+    <w:name w:val="List Paragraph"/>
+    <w:basedOn w:val="Normal"/>
+    <w:uiPriority w:val="34"/>
+    <w:qFormat/>
+    <w:rsid w:val="00541470"/>
+    <w:pPr>
+      <w:ind w:left="720"/>
+      <w:contextualSpacing/>
+    </w:pPr>
+  </w:style>
 </w:styles>
 </file>
 

</xml_diff>